<commit_message>
fix: Correção do layout dos template do PDF
</commit_message>
<xml_diff>
--- a/app/templates/budget_template.docx
+++ b/app/templates/budget_template.docx
@@ -8,7 +8,7 @@
         <w:spacing w:before="72" w:after="0"/>
         <w:rPr/>
       </w:pPr>
-      <w:bookmarkStart w:id="0" w:name="ORÇAMENTO_%23IA-20250"/>
+      <w:bookmarkStart w:id="0" w:name="ORÇAMENTO_%252523IA-20250"/>
       <w:bookmarkEnd w:id="0"/>
       <w:r>
         <w:rPr>
@@ -30,7 +30,7 @@
           <w:color w:val="545454"/>
           <w:w w:val="85"/>
         </w:rPr>
-        <w:t xml:space="preserve">#IA-20250</w:t>
+        <w:t>{{ budget.id }}</w:t>
       </w:r>
     </w:p>
     <w:p>
@@ -62,7 +62,7 @@
           <w:color w:val="333333"/>
           <w:spacing w:val="-4"/>
         </w:rPr>
-        <w:t xml:space="preserve">teste</w:t>
+        <w:t>{{ customer.name }}</w:t>
       </w:r>
     </w:p>
     <w:p>
@@ -93,7 +93,259 @@
           <w:w w:val="90"/>
           <w:sz w:val="26"/>
         </w:rPr>
-        <w:t xml:space="preserve"> **Mobiliário Principal**  • Escrivaninha em L em MDF amadeirado (2,00 x 1,60m) R$ 1800.00  • Estante de livros alta (5 prateleiras) em MDF amadeirado (2,00 x 0,60m) R$ 1250.50  • Gaveteiro com 3 gavetas e rodízios em MDF amadeirado (0,80 x 0,60m) R$ 750.00  **Total Mobiliário Principal: R$ 3800.50**  **Serviços**  • Medição e Projeto R$ 200.00  • Instalação R$ 300.00  **Total Serviços: R$ 500.00** </w:t>
+        <w:t>{% for category in budget.categories %}</w:t>
+      </w:r>
+    </w:p>
+    <w:p>
+      <w:pPr>
+        <w:pStyle w:val="Heading1"/>
+        <w:rPr>
+          <w:rFonts w:ascii="Arial Black" w:hAnsi="Arial Black"/>
+          <w:color w:val="333333"/>
+          <w:spacing w:val="-2"/>
+          <w:w w:val="90"/>
+          <w:sz w:val="26"/>
+        </w:rPr>
+      </w:pPr>
+      <w:r>
+        <w:rPr>
+          <w:color w:val="333333"/>
+          <w:spacing w:val="-2"/>
+          <w:w w:val="90"/>
+          <w:sz w:val="26"/>
+        </w:rPr>
+      </w:r>
+    </w:p>
+    <w:p>
+      <w:pPr>
+        <w:pStyle w:val="Heading1"/>
+        <w:rPr>
+          <w:rFonts w:ascii="Arial Black" w:hAnsi="Arial Black"/>
+          <w:color w:val="333333"/>
+          <w:spacing w:val="-2"/>
+          <w:w w:val="90"/>
+          <w:sz w:val="26"/>
+        </w:rPr>
+      </w:pPr>
+      <w:r>
+        <w:rPr>
+          <w:color w:val="333333"/>
+          <w:spacing w:val="-2"/>
+          <w:w w:val="90"/>
+          <w:sz w:val="26"/>
+        </w:rPr>
+        <w:t>{{ category.name }}</w:t>
+      </w:r>
+    </w:p>
+    <w:p>
+      <w:pPr>
+        <w:pStyle w:val="Heading1"/>
+        <w:rPr>
+          <w:rFonts w:ascii="Arial Black" w:hAnsi="Arial Black"/>
+          <w:color w:val="333333"/>
+          <w:spacing w:val="-2"/>
+          <w:w w:val="90"/>
+          <w:sz w:val="26"/>
+        </w:rPr>
+      </w:pPr>
+      <w:r>
+        <w:rPr>
+          <w:color w:val="333333"/>
+          <w:spacing w:val="-2"/>
+          <w:w w:val="90"/>
+          <w:sz w:val="26"/>
+        </w:rPr>
+      </w:r>
+    </w:p>
+    <w:p>
+      <w:pPr>
+        <w:pStyle w:val="Heading1"/>
+        <w:rPr>
+          <w:rFonts w:ascii="Arial Black" w:hAnsi="Arial Black"/>
+          <w:color w:val="333333"/>
+          <w:spacing w:val="-2"/>
+          <w:w w:val="90"/>
+          <w:sz w:val="26"/>
+        </w:rPr>
+      </w:pPr>
+      <w:r>
+        <w:rPr>
+          <w:color w:val="333333"/>
+          <w:spacing w:val="-2"/>
+          <w:w w:val="90"/>
+          <w:sz w:val="26"/>
+        </w:rPr>
+        <w:tab/>
+        <w:t>{% for product in category.products %}</w:t>
+      </w:r>
+    </w:p>
+    <w:p>
+      <w:pPr>
+        <w:pStyle w:val="Heading1"/>
+        <w:rPr>
+          <w:rFonts w:ascii="Arial Black" w:hAnsi="Arial Black"/>
+          <w:color w:val="333333"/>
+          <w:spacing w:val="-2"/>
+          <w:w w:val="90"/>
+          <w:sz w:val="26"/>
+        </w:rPr>
+      </w:pPr>
+      <w:r>
+        <w:rPr>
+          <w:color w:val="333333"/>
+          <w:spacing w:val="-2"/>
+          <w:w w:val="90"/>
+          <w:sz w:val="26"/>
+        </w:rPr>
+        <w:tab/>
+      </w:r>
+    </w:p>
+    <w:p>
+      <w:pPr>
+        <w:pStyle w:val="Heading1"/>
+        <w:rPr>
+          <w:rFonts w:ascii="Arial Black" w:hAnsi="Arial Black"/>
+          <w:color w:val="333333"/>
+          <w:spacing w:val="-2"/>
+          <w:w w:val="90"/>
+          <w:sz w:val="26"/>
+        </w:rPr>
+      </w:pPr>
+      <w:r>
+        <w:rPr>
+          <w:color w:val="333333"/>
+          <w:spacing w:val="-2"/>
+          <w:w w:val="90"/>
+          <w:sz w:val="26"/>
+        </w:rPr>
+        <w:tab/>
+        <w:t>• {{  product.name }}</w:t>
+      </w:r>
+    </w:p>
+    <w:p>
+      <w:pPr>
+        <w:pStyle w:val="Heading1"/>
+        <w:rPr>
+          <w:rFonts w:ascii="Arial Black" w:hAnsi="Arial Black"/>
+          <w:color w:val="333333"/>
+          <w:spacing w:val="-2"/>
+          <w:w w:val="90"/>
+          <w:sz w:val="26"/>
+        </w:rPr>
+      </w:pPr>
+      <w:r>
+        <w:rPr>
+          <w:color w:val="333333"/>
+          <w:spacing w:val="-2"/>
+          <w:w w:val="90"/>
+          <w:sz w:val="26"/>
+        </w:rPr>
+        <w:tab/>
+        <w:t>R$ {{ “%.2f”|format(product.price) }}</w:t>
+      </w:r>
+    </w:p>
+    <w:p>
+      <w:pPr>
+        <w:pStyle w:val="Heading1"/>
+        <w:rPr>
+          <w:rFonts w:ascii="Arial Black" w:hAnsi="Arial Black"/>
+          <w:color w:val="333333"/>
+          <w:spacing w:val="-2"/>
+          <w:w w:val="90"/>
+          <w:sz w:val="26"/>
+        </w:rPr>
+      </w:pPr>
+      <w:r>
+        <w:rPr>
+          <w:color w:val="333333"/>
+          <w:spacing w:val="-2"/>
+          <w:w w:val="90"/>
+          <w:sz w:val="26"/>
+        </w:rPr>
+        <w:tab/>
+        <w:t>{% endfor %}</w:t>
+      </w:r>
+    </w:p>
+    <w:p>
+      <w:pPr>
+        <w:pStyle w:val="Heading1"/>
+        <w:rPr>
+          <w:rFonts w:ascii="Arial Black" w:hAnsi="Arial Black"/>
+          <w:color w:val="333333"/>
+          <w:spacing w:val="-2"/>
+          <w:w w:val="90"/>
+          <w:sz w:val="26"/>
+        </w:rPr>
+      </w:pPr>
+      <w:r>
+        <w:rPr>
+          <w:color w:val="333333"/>
+          <w:spacing w:val="-2"/>
+          <w:w w:val="90"/>
+          <w:sz w:val="26"/>
+        </w:rPr>
+      </w:r>
+    </w:p>
+    <w:p>
+      <w:pPr>
+        <w:pStyle w:val="Heading1"/>
+        <w:rPr>
+          <w:rFonts w:ascii="Arial Black" w:hAnsi="Arial Black"/>
+          <w:color w:val="333333"/>
+          <w:spacing w:val="-2"/>
+          <w:w w:val="90"/>
+          <w:sz w:val="26"/>
+        </w:rPr>
+      </w:pPr>
+      <w:r>
+        <w:rPr>
+          <w:color w:val="333333"/>
+          <w:spacing w:val="-2"/>
+          <w:w w:val="90"/>
+          <w:sz w:val="26"/>
+        </w:rPr>
+        <w:t>Total {{ category.name }}: R$ {{ “%.2f”|format(category.products|sum(attribute=’price’)) }}</w:t>
+      </w:r>
+    </w:p>
+    <w:p>
+      <w:pPr>
+        <w:pStyle w:val="Heading1"/>
+        <w:rPr>
+          <w:rFonts w:ascii="Arial Black" w:hAnsi="Arial Black"/>
+          <w:color w:val="333333"/>
+          <w:spacing w:val="-2"/>
+          <w:w w:val="90"/>
+          <w:sz w:val="26"/>
+        </w:rPr>
+      </w:pPr>
+      <w:r>
+        <w:rPr>
+          <w:color w:val="333333"/>
+          <w:spacing w:val="-2"/>
+          <w:w w:val="90"/>
+          <w:sz w:val="26"/>
+        </w:rPr>
+      </w:r>
+    </w:p>
+    <w:p>
+      <w:pPr>
+        <w:pStyle w:val="Heading1"/>
+        <w:rPr>
+          <w:rFonts w:ascii="Arial Black" w:hAnsi="Arial Black"/>
+          <w:color w:val="333333"/>
+          <w:spacing w:val="-2"/>
+          <w:w w:val="90"/>
+          <w:sz w:val="26"/>
+        </w:rPr>
+      </w:pPr>
+      <w:r>
+        <w:rPr>
+          <w:color w:val="333333"/>
+          <w:spacing w:val="-2"/>
+          <w:w w:val="90"/>
+          <w:sz w:val="26"/>
+        </w:rPr>
+        <w:t>{% endfor %}</w:t>
       </w:r>
     </w:p>
     <w:p>
@@ -105,6 +357,7 @@
           <w:pgNumType w:fmt="decimal"/>
           <w:formProt w:val="false"/>
           <w:textDirection w:val="lrTb"/>
+          <w:docGrid w:type="default" w:linePitch="100" w:charSpace="0"/>
         </w:sectPr>
       </w:pPr>
     </w:p>
@@ -228,11 +481,47 @@
           <w:w w:val="90"/>
           <w:sz w:val="31"/>
         </w:rPr>
-        <w:t xml:space="preserve"> </w:t>
-      </w:r>
-      <w:r>
-        <w:rPr/>
-        <w:t xml:space="preserve">4300.50</w:t>
+        <w:t xml:space="preserve"> {{ “</w:t>
+      </w:r>
+      <w:r>
+        <w:rPr>
+          <w:rFonts w:ascii="Arial Black" w:hAnsi="Arial Black"/>
+          <w:color w:val="333333"/>
+          <w:spacing w:val="-6"/>
+          <w:w w:val="90"/>
+          <w:sz w:val="31"/>
+        </w:rPr>
+        <w:t>{:.2f}</w:t>
+      </w:r>
+      <w:r>
+        <w:rPr>
+          <w:rFonts w:ascii="Arial Black" w:hAnsi="Arial Black"/>
+          <w:color w:val="333333"/>
+          <w:spacing w:val="-6"/>
+          <w:w w:val="90"/>
+          <w:sz w:val="31"/>
+        </w:rPr>
+        <w:t>”.</w:t>
+      </w:r>
+      <w:r>
+        <w:rPr>
+          <w:rFonts w:ascii="Arial Black" w:hAnsi="Arial Black"/>
+          <w:color w:val="333333"/>
+          <w:spacing w:val="-6"/>
+          <w:w w:val="90"/>
+          <w:sz w:val="31"/>
+        </w:rPr>
+        <w:t>format(budget.total)</w:t>
+      </w:r>
+      <w:r>
+        <w:rPr>
+          <w:rFonts w:ascii="Arial Black" w:hAnsi="Arial Black"/>
+          <w:color w:val="333333"/>
+          <w:spacing w:val="-6"/>
+          <w:w w:val="90"/>
+          <w:sz w:val="31"/>
+        </w:rPr>
+        <w:t xml:space="preserve"> }}</w:t>
       </w:r>
     </w:p>
     <w:p>
@@ -279,7 +568,7 @@
                 <wp:extent cx="5369560" cy="9525"/>
                 <wp:effectExtent l="0" t="0" r="0" b="0"/>
                 <wp:wrapTopAndBottom/>
-                <wp:docPr id="1001" name="Graphic 3"/>
+                <wp:docPr id="1" name="Graphic 3"/>
                 <a:graphic xmlns:a="http://schemas.openxmlformats.org/drawingml/2006/main">
                   <a:graphicData uri="http://schemas.microsoft.com/office/word/2010/wordprocessingShape">
                     <wps:wsp>
@@ -293,9 +582,9 @@
                           <a:avLst/>
                           <a:gdLst>
                             <a:gd name="textAreaLeft" fmla="*/ 0 w 3044160"/>
-                            <a:gd name="textAreaRight" fmla="*/ 3044520 w 3044160"/>
+                            <a:gd name="textAreaRight" fmla="*/ 3045240 w 3044160"/>
                             <a:gd name="textAreaTop" fmla="*/ 0 h 5400"/>
-                            <a:gd name="textAreaBottom" fmla="*/ 5760 h 5400"/>
+                            <a:gd name="textAreaBottom" fmla="*/ 6480 h 5400"/>
                           </a:gdLst>
                           <a:ahLst/>
                           <a:cxnLst/>
@@ -409,7 +698,7 @@
           <w:w w:val="105"/>
           <w:sz w:val="21"/>
         </w:rPr>
-        <w:t xml:space="preserve">DINHEIRO,PIX,CARTÃO</w:t>
+        <w:t>{{ settings.paymentMethod or ‘NÃO ESPECIFICADO.’ }}</w:t>
       </w:r>
     </w:p>
     <w:p>
@@ -444,7 +733,7 @@
           <w:w w:val="110"/>
           <w:sz w:val="21"/>
         </w:rPr>
-        <w:t xml:space="preserve">NENHUMA OBSERVAÇÃO.</w:t>
+        <w:t>{{ settings.observation or ‘NENHUMA OBSERVAÇÃO.’ }}</w:t>
       </w:r>
     </w:p>
     <w:p>
@@ -509,11 +798,25 @@
           <w:spacing w:val="13"/>
           <w:sz w:val="21"/>
         </w:rPr>
-        <w:t xml:space="preserve"> </w:t>
-      </w:r>
-      <w:r>
-        <w:rPr/>
-        <w:t xml:space="preserve">13/07/2025</w:t>
+        <w:t xml:space="preserve"> {{ </w:t>
+      </w:r>
+      <w:r>
+        <w:rPr>
+          <w:rFonts w:ascii="Arial Black" w:hAnsi="Arial Black"/>
+          <w:color w:val="333333"/>
+          <w:spacing w:val="13"/>
+          <w:sz w:val="21"/>
+        </w:rPr>
+        <w:t>(</w:t>
+      </w:r>
+      <w:r>
+        <w:rPr>
+          <w:rFonts w:ascii="Arial Black" w:hAnsi="Arial Black"/>
+          <w:color w:val="333333"/>
+          <w:spacing w:val="13"/>
+          <w:sz w:val="21"/>
+        </w:rPr>
+        <w:t>budget.createdAt + timedelta(days=settings.deliveryTimeDays)).strftime(‘%d/%m/%Y’) }}</w:t>
       </w:r>
     </w:p>
     <w:p>
@@ -581,8 +884,49 @@
         <w:t xml:space="preserve"> </w:t>
       </w:r>
       <w:r>
-        <w:rPr/>
-        <w:t xml:space="preserve">23/06/2025</w:t>
+        <w:rPr>
+          <w:rFonts w:ascii="Arial Black" w:hAnsi="Arial Black"/>
+          <w:color w:val="333333"/>
+          <w:spacing w:val="13"/>
+          <w:sz w:val="21"/>
+        </w:rPr>
+        <w:t xml:space="preserve">{{ </w:t>
+      </w:r>
+      <w:r>
+        <w:rPr>
+          <w:rFonts w:ascii="Arial Black" w:hAnsi="Arial Black"/>
+          <w:color w:val="333333"/>
+          <w:spacing w:val="13"/>
+          <w:sz w:val="21"/>
+        </w:rPr>
+        <w:t>(</w:t>
+      </w:r>
+      <w:r>
+        <w:rPr>
+          <w:rFonts w:ascii="Arial Black" w:hAnsi="Arial Black"/>
+          <w:color w:val="333333"/>
+          <w:spacing w:val="13"/>
+          <w:sz w:val="21"/>
+        </w:rPr>
+        <w:t>budget.createdAt + timedelta(days=settings.budgetValidityDays)</w:t>
+      </w:r>
+      <w:r>
+        <w:rPr>
+          <w:rFonts w:ascii="Arial Black" w:hAnsi="Arial Black"/>
+          <w:color w:val="333333"/>
+          <w:spacing w:val="13"/>
+          <w:sz w:val="21"/>
+        </w:rPr>
+        <w:t>)</w:t>
+      </w:r>
+      <w:r>
+        <w:rPr>
+          <w:rFonts w:ascii="Arial Black" w:hAnsi="Arial Black"/>
+          <w:color w:val="333333"/>
+          <w:spacing w:val="13"/>
+          <w:sz w:val="21"/>
+        </w:rPr>
+        <w:t>.strftime(‘%d/%m/%Y’) }}</w:t>
       </w:r>
     </w:p>
     <w:p>
@@ -631,7 +975,7 @@
           <w:spacing w:val="-4"/>
           <w:sz w:val="19"/>
         </w:rPr>
-        <w:t xml:space="preserve">Empresa Teste</w:t>
+        <w:t>{{ settings.companyName or ‘Empresa não especificada.’}}</w:t>
       </w:r>
     </w:p>
     <w:p>
@@ -649,18 +993,10 @@
       <w:r>
         <w:rPr>
           <w:color w:val="777777"/>
-          <w:w w:val="105"/>
           <w:sz w:val="19"/>
-        </w:rPr>
-        <w:t xml:space="preserve">Rua Teste, 380 - Criciúma / sc - CEP 88810-615 - </w:t>
-      </w:r>
-      <w:r>
-        <w:rPr>
-          <w:color w:val="777777"/>
-          <w:w w:val="105"/>
-          <w:sz w:val="19"/>
-        </w:rPr>
-        <w:t xml:space="preserve">CNPJ</w:t>
+          <w:szCs w:val="19"/>
+        </w:rPr>
+        <w:t xml:space="preserve">{{ settings.street or ‘Rua não especificada.’}} - {{ settings.neighborhood or ‘Bairro não especificado.’}} - {{ settings.city or ‘Cidade não especificada.’ }} - {{ settings.state or ‘Estado não especificado.’ }} - CEP {{ settings.zipCode </w:t>
       </w:r>
       <w:r>
         <w:rPr>
@@ -668,7 +1004,56 @@
           <w:sz w:val="19"/>
           <w:szCs w:val="19"/>
         </w:rPr>
-        <w:t xml:space="preserve">: 99.999.999/9999-99</w:t>
+        <w:t>or</w:t>
+      </w:r>
+      <w:r>
+        <w:rPr>
+          <w:color w:val="777777"/>
+          <w:sz w:val="19"/>
+          <w:szCs w:val="19"/>
+        </w:rPr>
+        <w:t xml:space="preserve"> ‘Não especificado.’ }} - CNPJ: {{ settings.cnpj </w:t>
+      </w:r>
+      <w:r>
+        <w:rPr>
+          <w:color w:val="777777"/>
+          <w:sz w:val="19"/>
+          <w:szCs w:val="19"/>
+        </w:rPr>
+        <w:t>or</w:t>
+      </w:r>
+      <w:r>
+        <w:rPr>
+          <w:color w:val="777777"/>
+          <w:sz w:val="19"/>
+          <w:szCs w:val="19"/>
+        </w:rPr>
+        <w:t xml:space="preserve"> ‘Não especificado.’ }}</w:t>
+        <w:br/>
+        <w:br/>
+        <w:br/>
+        <w:br/>
+        <w:br/>
+        <w:br/>
+        <w:br/>
+        <w:br/>
+        <w:br/>
+      </w:r>
+      <w:r>
+        <w:rPr>
+          <w:color w:val="696767"/>
+          <w:w w:val="110"/>
+          <w:sz w:val="16"/>
+        </w:rPr>
+        <w:t xml:space="preserve">ATENÇÃO: Esse orçamento foi gerado através de inteligência artificial. Alguns pontos podem não estar </w:t>
+      </w:r>
+      <w:r>
+        <w:rPr>
+          <w:color w:val="696767"/>
+          <w:w w:val="115"/>
+          <w:sz w:val="16"/>
+        </w:rPr>
+        <w:t>corretos. Revise se necessário.</w:t>
       </w:r>
     </w:p>
     <w:p>
@@ -679,36 +1064,9 @@
           <w:pgMar w:left="1700" w:right="1700" w:gutter="0" w:header="0" w:top="1620" w:footer="0" w:bottom="280"/>
           <w:formProt w:val="false"/>
           <w:textDirection w:val="lrTb"/>
-          <w:docGrid w:type="default" w:linePitch="312" w:charSpace="4294965247"/>
+          <w:docGrid w:type="default" w:linePitch="100" w:charSpace="0"/>
         </w:sectPr>
       </w:pPr>
-    </w:p>
-    <w:p>
-      <w:pPr>
-        <w:pStyle w:val="Normal"/>
-        <w:spacing w:lineRule="auto" w:line="283" w:before="106" w:after="0"/>
-        <w:ind w:hanging="0" w:left="25" w:right="0"/>
-        <w:jc w:val="left"/>
-        <w:rPr>
-          <w:sz w:val="16"/>
-        </w:rPr>
-      </w:pPr>
-      <w:r>
-        <w:rPr>
-          <w:color w:val="696767"/>
-          <w:w w:val="110"/>
-          <w:sz w:val="16"/>
-        </w:rPr>
-        <w:t xml:space="preserve">ATENÇÃO: Esse orçamento foi gerado através de inteligência artificial. Alguns pontos podem não estar </w:t>
-      </w:r>
-      <w:r>
-        <w:rPr>
-          <w:color w:val="696767"/>
-          <w:w w:val="115"/>
-          <w:sz w:val="16"/>
-        </w:rPr>
-        <w:t>corretos. Revise se necessário.</w:t>
-      </w:r>
     </w:p>
     <w:p>
       <w:pPr>
@@ -752,22 +1110,31 @@
           <w:w w:val="110"/>
           <w:sz w:val="16"/>
         </w:rPr>
-        <w:t xml:space="preserve"> </w:t>
+        <w:t xml:space="preserve"> {{ budget.createdAt.strftime(‘%d/%m/%Y %H:%M’ </w:t>
       </w:r>
       <w:r>
         <w:rPr>
           <w:color w:val="696767"/>
+          <w:spacing w:val="-13"/>
           <w:w w:val="110"/>
           <w:sz w:val="16"/>
         </w:rPr>
-        <w:t xml:space="preserve">13/06/2025 21:10</w:t>
+        <w:t>)</w:t>
+      </w:r>
+      <w:r>
+        <w:rPr>
+          <w:color w:val="696767"/>
+          <w:spacing w:val="-13"/>
+          <w:w w:val="110"/>
+          <w:sz w:val="16"/>
+        </w:rPr>
+        <w:t xml:space="preserve"> }}</w:t>
       </w:r>
     </w:p>
     <w:sectPr>
-      <w:type w:val="nextPage"/>
+      <w:type w:val="continuous"/>
       <w:pgSz w:w="11906" w:h="16838"/>
-      <w:pgMar w:left="1700" w:right="1700" w:gutter="0" w:header="0" w:top="1020" w:footer="0" w:bottom="280"/>
-      <w:pgNumType w:fmt="decimal"/>
+      <w:pgMar w:left="1700" w:right="1700" w:gutter="0" w:header="0" w:top="1620" w:footer="0" w:bottom="280"/>
       <w:formProt w:val="false"/>
       <w:textDirection w:val="lrTb"/>
       <w:docGrid w:type="default" w:linePitch="100" w:charSpace="0"/>
@@ -799,6 +1166,7 @@
     <w:qFormat/>
     <w:pPr>
       <w:widowControl w:val="false"/>
+      <w:suppressAutoHyphens w:val="true"/>
       <w:bidi w:val="0"/>
       <w:spacing w:lineRule="auto" w:line="240" w:before="0" w:after="0"/>
       <w:ind w:left="0" w:right="0"/>
@@ -910,6 +1278,32 @@
   </w:style>
   <w:style w:type="paragraph" w:styleId="ndice">
     <w:name w:val="Índice"/>
+    <w:basedOn w:val="Normal"/>
+    <w:qFormat/>
+    <w:pPr>
+      <w:suppressLineNumbers/>
+    </w:pPr>
+    <w:rPr>
+      <w:rFonts w:cs="Noto Sans Devanagari"/>
+    </w:rPr>
+  </w:style>
+  <w:style w:type="paragraph" w:styleId="Ttulouser">
+    <w:name w:val="Título (user)"/>
+    <w:basedOn w:val="Normal"/>
+    <w:next w:val="BodyText"/>
+    <w:qFormat/>
+    <w:pPr>
+      <w:keepNext w:val="true"/>
+      <w:spacing w:before="240" w:after="120"/>
+    </w:pPr>
+    <w:rPr>
+      <w:rFonts w:ascii="Liberation Sans" w:hAnsi="Liberation Sans" w:eastAsia="Noto Sans CJK SC" w:cs="Noto Sans Devanagari"/>
+      <w:sz w:val="28"/>
+      <w:szCs w:val="28"/>
+    </w:rPr>
+  </w:style>
+  <w:style w:type="paragraph" w:styleId="ndiceuser">
+    <w:name w:val="Índice (user)"/>
     <w:basedOn w:val="Normal"/>
     <w:qFormat/>
     <w:pPr>

</xml_diff>